<commit_message>
Added balsamiq images and created pdf
</commit_message>
<xml_diff>
--- a/WebApp/doc/NOAA Global Surface Summary of the Day Weather Data.docx
+++ b/WebApp/doc/NOAA Global Surface Summary of the Day Weather Data.docx
@@ -1,6 +1,6 @@
 
 <file path=word/document.xml><?xml version="1.0" encoding="utf-8"?>
-<w:document xmlns:wpc="http://schemas.microsoft.com/office/word/2010/wordprocessingCanvas" xmlns:cx="http://schemas.microsoft.com/office/drawing/2014/chartex" xmlns:cx1="http://schemas.microsoft.com/office/drawing/2015/9/8/chartex" xmlns:mc="http://schemas.openxmlformats.org/markup-compatibility/2006" xmlns:o="urn:schemas-microsoft-com:office:office" xmlns:r="http://schemas.openxmlformats.org/officeDocument/2006/relationships" xmlns:m="http://schemas.openxmlformats.org/officeDocument/2006/math" xmlns:v="urn:schemas-microsoft-com:vml" xmlns:wp14="http://schemas.microsoft.com/office/word/2010/wordprocessingDrawing" xmlns:wp="http://schemas.openxmlformats.org/drawingml/2006/wordprocessingDrawing" xmlns:w10="urn:schemas-microsoft-com:office:word" xmlns:w="http://schemas.openxmlformats.org/wordprocessingml/2006/main" xmlns:w14="http://schemas.microsoft.com/office/word/2010/wordml" xmlns:w15="http://schemas.microsoft.com/office/word/2012/wordml" xmlns:w16se="http://schemas.microsoft.com/office/word/2015/wordml/symex" xmlns:wpg="http://schemas.microsoft.com/office/word/2010/wordprocessingGroup" xmlns:wpi="http://schemas.microsoft.com/office/word/2010/wordprocessingInk" xmlns:wne="http://schemas.microsoft.com/office/word/2006/wordml" xmlns:wps="http://schemas.microsoft.com/office/word/2010/wordprocessingShape" mc:Ignorable="w14 w15 w16se wp14">
+<w:document xmlns:wpc="http://schemas.microsoft.com/office/word/2010/wordprocessingCanvas" xmlns:mo="http://schemas.microsoft.com/office/mac/office/2008/main" xmlns:mc="http://schemas.openxmlformats.org/markup-compatibility/2006" xmlns:mv="urn:schemas-microsoft-com:mac:vml" xmlns:o="urn:schemas-microsoft-com:office:office" xmlns:r="http://schemas.openxmlformats.org/officeDocument/2006/relationships" xmlns:m="http://schemas.openxmlformats.org/officeDocument/2006/math" xmlns:v="urn:schemas-microsoft-com:vml" xmlns:wp14="http://schemas.microsoft.com/office/word/2010/wordprocessingDrawing" xmlns:wp="http://schemas.openxmlformats.org/drawingml/2006/wordprocessingDrawing" xmlns:w10="urn:schemas-microsoft-com:office:word" xmlns:w="http://schemas.openxmlformats.org/wordprocessingml/2006/main" xmlns:w14="http://schemas.microsoft.com/office/word/2010/wordml" xmlns:w15="http://schemas.microsoft.com/office/word/2012/wordml" xmlns:wpg="http://schemas.microsoft.com/office/word/2010/wordprocessingGroup" xmlns:wpi="http://schemas.microsoft.com/office/word/2010/wordprocessingInk" xmlns:wne="http://schemas.microsoft.com/office/word/2006/wordml" xmlns:wps="http://schemas.microsoft.com/office/word/2010/wordprocessingShape" mc:Ignorable="w14 w15 wp14">
   <w:body>
     <w:p>
       <w:pPr>
@@ -71,13 +71,8 @@
                               <w:jc w:val="right"/>
                             </w:pPr>
                             <w:r>
-                              <w:t xml:space="preserve">Chris </w:t>
+                              <w:t>Chris Tordi</w:t>
                             </w:r>
-                            <w:proofErr w:type="spellStart"/>
-                            <w:r>
-                              <w:t>Tordi</w:t>
-                            </w:r>
-                            <w:proofErr w:type="spellEnd"/>
                           </w:p>
                         </w:txbxContent>
                       </wps:txbx>
@@ -96,7 +91,7 @@
               </wp:anchor>
             </w:drawing>
           </mc:Choice>
-          <mc:Fallback>
+          <mc:Fallback xmlns:w16se="http://schemas.microsoft.com/office/word/2015/wordml/symex" xmlns:cx1="http://schemas.microsoft.com/office/drawing/2015/9/8/chartex" xmlns:cx="http://schemas.microsoft.com/office/drawing/2014/chartex">
             <w:pict>
               <v:shapetype w14:anchorId="6BDC566D" id="_x0000_t202" coordsize="21600,21600" o:spt="202" path="m,l,21600r21600,l21600,xe">
                 <v:stroke joinstyle="miter"/>
@@ -163,12 +158,7 @@
         <w:t>includes global data obtained from the USAF Climatology Center. This dataset covers GSOD data between 1929 and 2016, collected from over 9000 stations.</w:t>
       </w:r>
       <w:r>
-        <w:t>” The data covers all pertinent meteorological information gathered by the stations including temperatu</w:t>
-      </w:r>
-      <w:bookmarkStart w:id="0" w:name="_GoBack"/>
-      <w:bookmarkEnd w:id="0"/>
-      <w:r>
-        <w:t xml:space="preserve">re, </w:t>
+        <w:t xml:space="preserve">” The data covers all pertinent meteorological information gathered by the stations including temperature, </w:t>
       </w:r>
       <w:r>
         <w:t>precipitation</w:t>
@@ -194,27 +184,7 @@
         <w:ind w:left="720"/>
       </w:pPr>
       <w:r>
-        <w:t xml:space="preserve">The </w:t>
-      </w:r>
-      <w:r>
-        <w:t xml:space="preserve">information is freely accessible to all users through Google’s </w:t>
-      </w:r>
-      <w:proofErr w:type="spellStart"/>
-      <w:r>
-        <w:t>BigQuery</w:t>
-      </w:r>
-      <w:proofErr w:type="spellEnd"/>
-      <w:r>
-        <w:t xml:space="preserve"> console</w:t>
-      </w:r>
-      <w:r>
-        <w:t xml:space="preserve"> via SQL queries</w:t>
-      </w:r>
-      <w:r>
-        <w:t>.</w:t>
-      </w:r>
-      <w:r>
-        <w:t xml:space="preserve"> “</w:t>
+        <w:t>The information is freely accessible to all users through Google’s BigQuery console via SQL queries. “</w:t>
       </w:r>
       <w:r>
         <w:t>This dataset is publicly available for anyone to use under the following terms provided by the Dataset Source — </w:t>
@@ -290,16 +260,8 @@
         <w:rPr>
           <w:b/>
         </w:rPr>
-        <w:t xml:space="preserve">The </w:t>
-      </w:r>
-      <w:proofErr w:type="spellStart"/>
-      <w:r>
-        <w:rPr>
-          <w:b/>
-        </w:rPr>
-        <w:t>Webapp</w:t>
-      </w:r>
-      <w:proofErr w:type="spellEnd"/>
+        <w:t>The Webapp</w:t>
+      </w:r>
     </w:p>
     <w:p>
       <w:pPr>
@@ -314,10 +276,7 @@
         <w:t>State</w:t>
       </w:r>
       <w:r>
-        <w:t xml:space="preserve"> Weather </w:t>
-      </w:r>
-      <w:r>
-        <w:t>Summary</w:t>
+        <w:t xml:space="preserve"> Weather Summary</w:t>
       </w:r>
     </w:p>
     <w:p>
@@ -380,15 +339,7 @@
         <w:t>omparison</w:t>
       </w:r>
       <w:r>
-        <w:t xml:space="preserve"> based on </w:t>
-      </w:r>
-      <w:proofErr w:type="gramStart"/>
-      <w:r>
-        <w:t>1</w:t>
-      </w:r>
-      <w:proofErr w:type="gramEnd"/>
-      <w:r>
-        <w:t>.</w:t>
+        <w:t xml:space="preserve"> based on 1.</w:t>
       </w:r>
     </w:p>
     <w:p>
@@ -463,6 +414,508 @@
       </w:pPr>
       <w:r>
         <w:t>Ambience: Spotify Integration</w:t>
+      </w:r>
+    </w:p>
+    <w:p>
+      <w:pPr>
+        <w:spacing w:line="276" w:lineRule="auto"/>
+      </w:pPr>
+    </w:p>
+    <w:p>
+      <w:pPr>
+        <w:spacing w:line="276" w:lineRule="auto"/>
+        <w:rPr>
+          <w:b/>
+        </w:rPr>
+      </w:pPr>
+      <w:r>
+        <w:rPr>
+          <w:b/>
+        </w:rPr>
+        <w:t>Web Images</w:t>
+      </w:r>
+    </w:p>
+    <w:p>
+      <w:pPr>
+        <w:spacing w:line="276" w:lineRule="auto"/>
+        <w:rPr>
+          <w:b/>
+        </w:rPr>
+      </w:pPr>
+    </w:p>
+    <w:p>
+      <w:pPr>
+        <w:spacing w:line="276" w:lineRule="auto"/>
+        <w:rPr>
+          <w:b/>
+        </w:rPr>
+      </w:pPr>
+    </w:p>
+    <w:p>
+      <w:pPr>
+        <w:spacing w:line="276" w:lineRule="auto"/>
+        <w:rPr>
+          <w:b/>
+        </w:rPr>
+      </w:pPr>
+    </w:p>
+    <w:p>
+      <w:pPr>
+        <w:spacing w:line="276" w:lineRule="auto"/>
+        <w:rPr>
+          <w:b/>
+        </w:rPr>
+      </w:pPr>
+    </w:p>
+    <w:p>
+      <w:pPr>
+        <w:spacing w:line="276" w:lineRule="auto"/>
+        <w:rPr>
+          <w:b/>
+        </w:rPr>
+      </w:pPr>
+    </w:p>
+    <w:p>
+      <w:pPr>
+        <w:spacing w:line="276" w:lineRule="auto"/>
+        <w:rPr>
+          <w:b/>
+        </w:rPr>
+      </w:pPr>
+    </w:p>
+    <w:p>
+      <w:pPr>
+        <w:spacing w:line="276" w:lineRule="auto"/>
+        <w:rPr>
+          <w:b/>
+        </w:rPr>
+      </w:pPr>
+      <w:r>
+        <w:rPr>
+          <w:b/>
+        </w:rPr>
+        <w:lastRenderedPageBreak/>
+        <w:t>Home Page</w:t>
+      </w:r>
+    </w:p>
+    <w:p>
+      <w:pPr>
+        <w:spacing w:line="276" w:lineRule="auto"/>
+        <w:rPr>
+          <w:sz w:val="22"/>
+        </w:rPr>
+      </w:pPr>
+      <w:r>
+        <w:rPr>
+          <w:noProof/>
+          <w:sz w:val="22"/>
+        </w:rPr>
+        <w:drawing>
+          <wp:inline distT="0" distB="0" distL="0" distR="0" wp14:anchorId="11DCE25D" wp14:editId="200386E8">
+            <wp:extent cx="3107168" cy="2506980"/>
+            <wp:effectExtent l="0" t="0" r="0" b="7620"/>
+            <wp:docPr id="1" name="Picture 1" descr="../../../Desktop/Screen%20Shot%202017-04-18%20at%204.34.05%20PM.p"/>
+            <wp:cNvGraphicFramePr>
+              <a:graphicFrameLocks xmlns:a="http://schemas.openxmlformats.org/drawingml/2006/main" noChangeAspect="1"/>
+            </wp:cNvGraphicFramePr>
+            <a:graphic xmlns:a="http://schemas.openxmlformats.org/drawingml/2006/main">
+              <a:graphicData uri="http://schemas.openxmlformats.org/drawingml/2006/picture">
+                <pic:pic xmlns:pic="http://schemas.openxmlformats.org/drawingml/2006/picture">
+                  <pic:nvPicPr>
+                    <pic:cNvPr id="0" name="Picture 1" descr="../../../Desktop/Screen%20Shot%202017-04-18%20at%204.34.05%20PM.p"/>
+                    <pic:cNvPicPr>
+                      <a:picLocks noChangeAspect="1" noChangeArrowheads="1"/>
+                    </pic:cNvPicPr>
+                  </pic:nvPicPr>
+                  <pic:blipFill>
+                    <a:blip r:embed="rId7">
+                      <a:extLst>
+                        <a:ext uri="{28A0092B-C50C-407E-A947-70E740481C1C}">
+                          <a14:useLocalDpi xmlns:a14="http://schemas.microsoft.com/office/drawing/2010/main" val="0"/>
+                        </a:ext>
+                      </a:extLst>
+                    </a:blip>
+                    <a:srcRect/>
+                    <a:stretch>
+                      <a:fillRect/>
+                    </a:stretch>
+                  </pic:blipFill>
+                  <pic:spPr bwMode="auto">
+                    <a:xfrm>
+                      <a:off x="0" y="0"/>
+                      <a:ext cx="3113386" cy="2511997"/>
+                    </a:xfrm>
+                    <a:prstGeom prst="rect">
+                      <a:avLst/>
+                    </a:prstGeom>
+                    <a:noFill/>
+                    <a:ln>
+                      <a:noFill/>
+                    </a:ln>
+                  </pic:spPr>
+                </pic:pic>
+              </a:graphicData>
+            </a:graphic>
+          </wp:inline>
+        </w:drawing>
+      </w:r>
+    </w:p>
+    <w:p>
+      <w:pPr>
+        <w:spacing w:line="276" w:lineRule="auto"/>
+        <w:rPr>
+          <w:sz w:val="22"/>
+        </w:rPr>
+      </w:pPr>
+    </w:p>
+    <w:p>
+      <w:pPr>
+        <w:spacing w:line="276" w:lineRule="auto"/>
+        <w:rPr>
+          <w:sz w:val="22"/>
+        </w:rPr>
+      </w:pPr>
+      <w:r>
+        <w:rPr>
+          <w:sz w:val="22"/>
+        </w:rPr>
+        <w:t>State Comparison</w:t>
+      </w:r>
+    </w:p>
+    <w:p>
+      <w:pPr>
+        <w:spacing w:line="276" w:lineRule="auto"/>
+        <w:rPr>
+          <w:sz w:val="22"/>
+        </w:rPr>
+      </w:pPr>
+    </w:p>
+    <w:p>
+      <w:pPr>
+        <w:spacing w:line="276" w:lineRule="auto"/>
+        <w:rPr>
+          <w:sz w:val="22"/>
+        </w:rPr>
+      </w:pPr>
+      <w:r>
+        <w:rPr>
+          <w:noProof/>
+          <w:sz w:val="22"/>
+        </w:rPr>
+        <w:drawing>
+          <wp:inline distT="0" distB="0" distL="0" distR="0" wp14:anchorId="4742099E" wp14:editId="63D8FEFB">
+            <wp:extent cx="3060453" cy="2578824"/>
+            <wp:effectExtent l="0" t="0" r="0" b="12065"/>
+            <wp:docPr id="2" name="Picture 2" descr="../../../Desktop/Screen%20Shot%202017-04-18%20at%204.33.21%20PM.p"/>
+            <wp:cNvGraphicFramePr>
+              <a:graphicFrameLocks xmlns:a="http://schemas.openxmlformats.org/drawingml/2006/main" noChangeAspect="1"/>
+            </wp:cNvGraphicFramePr>
+            <a:graphic xmlns:a="http://schemas.openxmlformats.org/drawingml/2006/main">
+              <a:graphicData uri="http://schemas.openxmlformats.org/drawingml/2006/picture">
+                <pic:pic xmlns:pic="http://schemas.openxmlformats.org/drawingml/2006/picture">
+                  <pic:nvPicPr>
+                    <pic:cNvPr id="0" name="Picture 2" descr="../../../Desktop/Screen%20Shot%202017-04-18%20at%204.33.21%20PM.p"/>
+                    <pic:cNvPicPr>
+                      <a:picLocks noChangeAspect="1" noChangeArrowheads="1"/>
+                    </pic:cNvPicPr>
+                  </pic:nvPicPr>
+                  <pic:blipFill>
+                    <a:blip r:embed="rId8">
+                      <a:extLst>
+                        <a:ext uri="{28A0092B-C50C-407E-A947-70E740481C1C}">
+                          <a14:useLocalDpi xmlns:a14="http://schemas.microsoft.com/office/drawing/2010/main" val="0"/>
+                        </a:ext>
+                      </a:extLst>
+                    </a:blip>
+                    <a:srcRect/>
+                    <a:stretch>
+                      <a:fillRect/>
+                    </a:stretch>
+                  </pic:blipFill>
+                  <pic:spPr bwMode="auto">
+                    <a:xfrm>
+                      <a:off x="0" y="0"/>
+                      <a:ext cx="3079962" cy="2595263"/>
+                    </a:xfrm>
+                    <a:prstGeom prst="rect">
+                      <a:avLst/>
+                    </a:prstGeom>
+                    <a:noFill/>
+                    <a:ln>
+                      <a:noFill/>
+                    </a:ln>
+                  </pic:spPr>
+                </pic:pic>
+              </a:graphicData>
+            </a:graphic>
+          </wp:inline>
+        </w:drawing>
+      </w:r>
+    </w:p>
+    <w:p>
+      <w:pPr>
+        <w:spacing w:line="276" w:lineRule="auto"/>
+        <w:rPr>
+          <w:sz w:val="22"/>
+        </w:rPr>
+      </w:pPr>
+    </w:p>
+    <w:p>
+      <w:pPr>
+        <w:spacing w:line="276" w:lineRule="auto"/>
+        <w:rPr>
+          <w:sz w:val="22"/>
+        </w:rPr>
+      </w:pPr>
+    </w:p>
+    <w:p>
+      <w:pPr>
+        <w:spacing w:line="276" w:lineRule="auto"/>
+        <w:rPr>
+          <w:sz w:val="22"/>
+        </w:rPr>
+      </w:pPr>
+    </w:p>
+    <w:p>
+      <w:pPr>
+        <w:spacing w:line="276" w:lineRule="auto"/>
+        <w:rPr>
+          <w:sz w:val="22"/>
+        </w:rPr>
+      </w:pPr>
+    </w:p>
+    <w:p>
+      <w:pPr>
+        <w:spacing w:line="276" w:lineRule="auto"/>
+        <w:rPr>
+          <w:sz w:val="22"/>
+        </w:rPr>
+      </w:pPr>
+    </w:p>
+    <w:p>
+      <w:pPr>
+        <w:spacing w:line="276" w:lineRule="auto"/>
+        <w:rPr>
+          <w:sz w:val="22"/>
+        </w:rPr>
+      </w:pPr>
+    </w:p>
+    <w:p>
+      <w:pPr>
+        <w:spacing w:line="276" w:lineRule="auto"/>
+        <w:rPr>
+          <w:sz w:val="22"/>
+        </w:rPr>
+      </w:pPr>
+    </w:p>
+    <w:p>
+      <w:pPr>
+        <w:spacing w:line="276" w:lineRule="auto"/>
+        <w:rPr>
+          <w:sz w:val="22"/>
+        </w:rPr>
+      </w:pPr>
+    </w:p>
+    <w:p>
+      <w:pPr>
+        <w:spacing w:line="276" w:lineRule="auto"/>
+        <w:rPr>
+          <w:sz w:val="22"/>
+        </w:rPr>
+      </w:pPr>
+    </w:p>
+    <w:p>
+      <w:pPr>
+        <w:spacing w:line="276" w:lineRule="auto"/>
+        <w:rPr>
+          <w:sz w:val="22"/>
+        </w:rPr>
+      </w:pPr>
+    </w:p>
+    <w:p>
+      <w:pPr>
+        <w:spacing w:line="276" w:lineRule="auto"/>
+        <w:rPr>
+          <w:sz w:val="22"/>
+        </w:rPr>
+      </w:pPr>
+    </w:p>
+    <w:p>
+      <w:pPr>
+        <w:spacing w:line="276" w:lineRule="auto"/>
+        <w:rPr>
+          <w:sz w:val="22"/>
+        </w:rPr>
+      </w:pPr>
+    </w:p>
+    <w:p>
+      <w:pPr>
+        <w:spacing w:line="276" w:lineRule="auto"/>
+        <w:rPr>
+          <w:sz w:val="22"/>
+        </w:rPr>
+      </w:pPr>
+    </w:p>
+    <w:p>
+      <w:pPr>
+        <w:spacing w:line="276" w:lineRule="auto"/>
+        <w:rPr>
+          <w:sz w:val="22"/>
+        </w:rPr>
+      </w:pPr>
+      <w:bookmarkStart w:id="0" w:name="_GoBack"/>
+      <w:bookmarkEnd w:id="0"/>
+      <w:r>
+        <w:rPr>
+          <w:sz w:val="22"/>
+        </w:rPr>
+        <w:t>Ideal State Finder</w:t>
+      </w:r>
+    </w:p>
+    <w:p>
+      <w:pPr>
+        <w:spacing w:line="276" w:lineRule="auto"/>
+        <w:rPr>
+          <w:sz w:val="22"/>
+        </w:rPr>
+      </w:pPr>
+      <w:r>
+        <w:rPr>
+          <w:noProof/>
+          <w:sz w:val="22"/>
+        </w:rPr>
+        <w:drawing>
+          <wp:inline distT="0" distB="0" distL="0" distR="0" wp14:anchorId="1CD49570" wp14:editId="0969924B">
+            <wp:extent cx="3140962" cy="2567804"/>
+            <wp:effectExtent l="0" t="0" r="8890" b="0"/>
+            <wp:docPr id="4" name="Picture 4" descr="../../../Desktop/Screen%20Shot%202017-04-18%20at%204.33.08%20PM.p"/>
+            <wp:cNvGraphicFramePr>
+              <a:graphicFrameLocks xmlns:a="http://schemas.openxmlformats.org/drawingml/2006/main" noChangeAspect="1"/>
+            </wp:cNvGraphicFramePr>
+            <a:graphic xmlns:a="http://schemas.openxmlformats.org/drawingml/2006/main">
+              <a:graphicData uri="http://schemas.openxmlformats.org/drawingml/2006/picture">
+                <pic:pic xmlns:pic="http://schemas.openxmlformats.org/drawingml/2006/picture">
+                  <pic:nvPicPr>
+                    <pic:cNvPr id="0" name="Picture 4" descr="../../../Desktop/Screen%20Shot%202017-04-18%20at%204.33.08%20PM.p"/>
+                    <pic:cNvPicPr>
+                      <a:picLocks noChangeAspect="1" noChangeArrowheads="1"/>
+                    </pic:cNvPicPr>
+                  </pic:nvPicPr>
+                  <pic:blipFill>
+                    <a:blip r:embed="rId9">
+                      <a:extLst>
+                        <a:ext uri="{28A0092B-C50C-407E-A947-70E740481C1C}">
+                          <a14:useLocalDpi xmlns:a14="http://schemas.microsoft.com/office/drawing/2010/main" val="0"/>
+                        </a:ext>
+                      </a:extLst>
+                    </a:blip>
+                    <a:srcRect/>
+                    <a:stretch>
+                      <a:fillRect/>
+                    </a:stretch>
+                  </pic:blipFill>
+                  <pic:spPr bwMode="auto">
+                    <a:xfrm>
+                      <a:off x="0" y="0"/>
+                      <a:ext cx="3189088" cy="2607148"/>
+                    </a:xfrm>
+                    <a:prstGeom prst="rect">
+                      <a:avLst/>
+                    </a:prstGeom>
+                    <a:noFill/>
+                    <a:ln>
+                      <a:noFill/>
+                    </a:ln>
+                  </pic:spPr>
+                </pic:pic>
+              </a:graphicData>
+            </a:graphic>
+          </wp:inline>
+        </w:drawing>
+      </w:r>
+    </w:p>
+    <w:p>
+      <w:pPr>
+        <w:spacing w:line="276" w:lineRule="auto"/>
+        <w:rPr>
+          <w:sz w:val="22"/>
+        </w:rPr>
+      </w:pPr>
+    </w:p>
+    <w:p>
+      <w:pPr>
+        <w:spacing w:line="276" w:lineRule="auto"/>
+        <w:rPr>
+          <w:sz w:val="22"/>
+        </w:rPr>
+      </w:pPr>
+      <w:r>
+        <w:rPr>
+          <w:sz w:val="22"/>
+        </w:rPr>
+        <w:t>State Search</w:t>
+      </w:r>
+    </w:p>
+    <w:p>
+      <w:pPr>
+        <w:spacing w:line="276" w:lineRule="auto"/>
+        <w:rPr>
+          <w:sz w:val="22"/>
+        </w:rPr>
+      </w:pPr>
+      <w:r>
+        <w:rPr>
+          <w:noProof/>
+          <w:sz w:val="22"/>
+        </w:rPr>
+        <w:drawing>
+          <wp:inline distT="0" distB="0" distL="0" distR="0" wp14:anchorId="6527D7C0" wp14:editId="12FBD102">
+            <wp:extent cx="3144236" cy="2570480"/>
+            <wp:effectExtent l="0" t="0" r="5715" b="0"/>
+            <wp:docPr id="3" name="Picture 3" descr="../../../Desktop/Screen%20Shot%202017-04-18%20at%204.33.30%20PM.p"/>
+            <wp:cNvGraphicFramePr>
+              <a:graphicFrameLocks xmlns:a="http://schemas.openxmlformats.org/drawingml/2006/main" noChangeAspect="1"/>
+            </wp:cNvGraphicFramePr>
+            <a:graphic xmlns:a="http://schemas.openxmlformats.org/drawingml/2006/main">
+              <a:graphicData uri="http://schemas.openxmlformats.org/drawingml/2006/picture">
+                <pic:pic xmlns:pic="http://schemas.openxmlformats.org/drawingml/2006/picture">
+                  <pic:nvPicPr>
+                    <pic:cNvPr id="0" name="Picture 3" descr="../../../Desktop/Screen%20Shot%202017-04-18%20at%204.33.30%20PM.p"/>
+                    <pic:cNvPicPr>
+                      <a:picLocks noChangeAspect="1" noChangeArrowheads="1"/>
+                    </pic:cNvPicPr>
+                  </pic:nvPicPr>
+                  <pic:blipFill>
+                    <a:blip r:embed="rId10">
+                      <a:extLst>
+                        <a:ext uri="{28A0092B-C50C-407E-A947-70E740481C1C}">
+                          <a14:useLocalDpi xmlns:a14="http://schemas.microsoft.com/office/drawing/2010/main" val="0"/>
+                        </a:ext>
+                      </a:extLst>
+                    </a:blip>
+                    <a:srcRect/>
+                    <a:stretch>
+                      <a:fillRect/>
+                    </a:stretch>
+                  </pic:blipFill>
+                  <pic:spPr bwMode="auto">
+                    <a:xfrm>
+                      <a:off x="0" y="0"/>
+                      <a:ext cx="3153326" cy="2577911"/>
+                    </a:xfrm>
+                    <a:prstGeom prst="rect">
+                      <a:avLst/>
+                    </a:prstGeom>
+                    <a:noFill/>
+                    <a:ln>
+                      <a:noFill/>
+                    </a:ln>
+                  </pic:spPr>
+                </pic:pic>
+              </a:graphicData>
+            </a:graphic>
+          </wp:inline>
+        </w:drawing>
       </w:r>
     </w:p>
     <w:sectPr>
@@ -476,8 +929,8 @@
 </file>
 
 <file path=word/numbering.xml><?xml version="1.0" encoding="utf-8"?>
-<w:numbering xmlns:wpc="http://schemas.microsoft.com/office/word/2010/wordprocessingCanvas" xmlns:cx="http://schemas.microsoft.com/office/drawing/2014/chartex" xmlns:cx1="http://schemas.microsoft.com/office/drawing/2015/9/8/chartex" xmlns:mc="http://schemas.openxmlformats.org/markup-compatibility/2006" xmlns:o="urn:schemas-microsoft-com:office:office" xmlns:r="http://schemas.openxmlformats.org/officeDocument/2006/relationships" xmlns:m="http://schemas.openxmlformats.org/officeDocument/2006/math" xmlns:v="urn:schemas-microsoft-com:vml" xmlns:wp14="http://schemas.microsoft.com/office/word/2010/wordprocessingDrawing" xmlns:wp="http://schemas.openxmlformats.org/drawingml/2006/wordprocessingDrawing" xmlns:w10="urn:schemas-microsoft-com:office:word" xmlns:w="http://schemas.openxmlformats.org/wordprocessingml/2006/main" xmlns:w14="http://schemas.microsoft.com/office/word/2010/wordml" xmlns:w15="http://schemas.microsoft.com/office/word/2012/wordml" xmlns:w16se="http://schemas.microsoft.com/office/word/2015/wordml/symex" xmlns:wpg="http://schemas.microsoft.com/office/word/2010/wordprocessingGroup" xmlns:wpi="http://schemas.microsoft.com/office/word/2010/wordprocessingInk" xmlns:wne="http://schemas.microsoft.com/office/word/2006/wordml" xmlns:wps="http://schemas.microsoft.com/office/word/2010/wordprocessingShape" mc:Ignorable="w14 w15 w16se wp14">
-  <w:abstractNum w:abstractNumId="0" w15:restartNumberingAfterBreak="0">
+<w:numbering xmlns:wpc="http://schemas.microsoft.com/office/word/2010/wordprocessingCanvas" xmlns:mo="http://schemas.microsoft.com/office/mac/office/2008/main" xmlns:mc="http://schemas.openxmlformats.org/markup-compatibility/2006" xmlns:mv="urn:schemas-microsoft-com:mac:vml" xmlns:o="urn:schemas-microsoft-com:office:office" xmlns:r="http://schemas.openxmlformats.org/officeDocument/2006/relationships" xmlns:m="http://schemas.openxmlformats.org/officeDocument/2006/math" xmlns:v="urn:schemas-microsoft-com:vml" xmlns:wp14="http://schemas.microsoft.com/office/word/2010/wordprocessingDrawing" xmlns:wp="http://schemas.openxmlformats.org/drawingml/2006/wordprocessingDrawing" xmlns:w10="urn:schemas-microsoft-com:office:word" xmlns:w="http://schemas.openxmlformats.org/wordprocessingml/2006/main" xmlns:w14="http://schemas.microsoft.com/office/word/2010/wordml" xmlns:w15="http://schemas.microsoft.com/office/word/2012/wordml" xmlns:wpg="http://schemas.microsoft.com/office/word/2010/wordprocessingGroup" xmlns:wpi="http://schemas.microsoft.com/office/word/2010/wordprocessingInk" xmlns:wne="http://schemas.microsoft.com/office/word/2006/wordml" xmlns:wps="http://schemas.microsoft.com/office/word/2010/wordprocessingShape" mc:Ignorable="w14 w15 wp14">
+  <w:abstractNum w:abstractNumId="0">
     <w:nsid w:val="07516EBC"/>
     <w:multiLevelType w:val="hybridMultilevel"/>
     <w:tmpl w:val="F5846096"/>
@@ -570,7 +1023,7 @@
 </file>
 
 <file path=word/styles.xml><?xml version="1.0" encoding="utf-8"?>
-<w:styles xmlns:mc="http://schemas.openxmlformats.org/markup-compatibility/2006" xmlns:r="http://schemas.openxmlformats.org/officeDocument/2006/relationships" xmlns:w="http://schemas.openxmlformats.org/wordprocessingml/2006/main" xmlns:w14="http://schemas.microsoft.com/office/word/2010/wordml" xmlns:w15="http://schemas.microsoft.com/office/word/2012/wordml" xmlns:w16se="http://schemas.microsoft.com/office/word/2015/wordml/symex" mc:Ignorable="w14 w15 w16se">
+<w:styles xmlns:mc="http://schemas.openxmlformats.org/markup-compatibility/2006" xmlns:r="http://schemas.openxmlformats.org/officeDocument/2006/relationships" xmlns:w="http://schemas.openxmlformats.org/wordprocessingml/2006/main" xmlns:w14="http://schemas.microsoft.com/office/word/2010/wordml" xmlns:w15="http://schemas.microsoft.com/office/word/2012/wordml" mc:Ignorable="w14 w15">
   <w:docDefaults>
     <w:rPrDefault>
       <w:rPr>
@@ -586,7 +1039,7 @@
       </w:pPr>
     </w:pPrDefault>
   </w:docDefaults>
-  <w:latentStyles w:defLockedState="0" w:defUIPriority="99" w:defSemiHidden="0" w:defUnhideWhenUsed="0" w:defQFormat="0" w:count="371">
+  <w:latentStyles w:defLockedState="0" w:defUIPriority="99" w:defSemiHidden="0" w:defUnhideWhenUsed="0" w:defQFormat="0" w:count="382">
     <w:lsdException w:name="Normal" w:uiPriority="0" w:qFormat="1"/>
     <w:lsdException w:name="heading 1" w:uiPriority="9" w:qFormat="1"/>
     <w:lsdException w:name="heading 2" w:semiHidden="1" w:uiPriority="9" w:unhideWhenUsed="1" w:qFormat="1"/>
@@ -692,7 +1145,6 @@
     <w:lsdException w:name="HTML Sample" w:semiHidden="1" w:unhideWhenUsed="1"/>
     <w:lsdException w:name="HTML Typewriter" w:semiHidden="1" w:unhideWhenUsed="1"/>
     <w:lsdException w:name="HTML Variable" w:semiHidden="1" w:unhideWhenUsed="1"/>
-    <w:lsdException w:name="Normal Table" w:semiHidden="1" w:unhideWhenUsed="1"/>
     <w:lsdException w:name="annotation subject" w:semiHidden="1" w:unhideWhenUsed="1"/>
     <w:lsdException w:name="No List" w:semiHidden="1" w:unhideWhenUsed="1"/>
     <w:lsdException w:name="Outline List 1" w:semiHidden="1" w:unhideWhenUsed="1"/>
@@ -738,11 +1190,9 @@
     <w:lsdException w:name="Table Subtle 1" w:semiHidden="1" w:unhideWhenUsed="1"/>
     <w:lsdException w:name="Table Subtle 2" w:semiHidden="1" w:unhideWhenUsed="1"/>
     <w:lsdException w:name="Table Web 1" w:semiHidden="1" w:unhideWhenUsed="1"/>
-    <w:lsdException w:name="Table Web 2" w:semiHidden="1" w:unhideWhenUsed="1"/>
     <w:lsdException w:name="Table Web 3" w:semiHidden="1" w:unhideWhenUsed="1"/>
     <w:lsdException w:name="Balloon Text" w:semiHidden="1" w:unhideWhenUsed="1"/>
     <w:lsdException w:name="Table Grid" w:uiPriority="39"/>
-    <w:lsdException w:name="Table Theme" w:semiHidden="1" w:unhideWhenUsed="1"/>
     <w:lsdException w:name="Placeholder Text" w:semiHidden="1"/>
     <w:lsdException w:name="No Spacing" w:uiPriority="1" w:qFormat="1"/>
     <w:lsdException w:name="Light Shading" w:uiPriority="60"/>
@@ -958,6 +1408,8 @@
     <w:lsdException w:name="List Table 5 Dark Accent 6" w:uiPriority="50"/>
     <w:lsdException w:name="List Table 6 Colorful Accent 6" w:uiPriority="51"/>
     <w:lsdException w:name="List Table 7 Colorful Accent 6" w:uiPriority="52"/>
+    <w:lsdException w:name="Mention" w:semiHidden="1" w:unhideWhenUsed="1"/>
+    <w:lsdException w:name="Smart Hyperlink" w:semiHidden="1" w:unhideWhenUsed="1"/>
   </w:latentStyles>
   <w:style w:type="paragraph" w:default="1" w:styleId="Normal">
     <w:name w:val="Normal"/>
@@ -973,6 +1425,7 @@
   <w:style w:type="character" w:default="1" w:styleId="DefaultParagraphFont">
     <w:name w:val="Default Paragraph Font"/>
     <w:uiPriority w:val="1"/>
+    <w:semiHidden/>
     <w:unhideWhenUsed/>
   </w:style>
   <w:style w:type="table" w:default="1" w:styleId="TableNormal">

</xml_diff>